<commit_message>
Resolve double-counting zip codes issue in data cleaning
</commit_message>
<xml_diff>
--- a/02. Analytic Data Set Creation/01. Code/create-analysis-dataset.docx
+++ b/02. Analytic Data Set Creation/01. Code/create-analysis-dataset.docx
@@ -144,7 +144,13 @@
         </w:numPr>
       </w:pPr>
       <w:r>
-        <w:t>Result: 187 zip codes</w:t>
+        <w:t>Result: 1</w:t>
+      </w:r>
+      <w:r>
+        <w:t>30</w:t>
+      </w:r>
+      <w:r>
+        <w:t xml:space="preserve"> zip codes</w:t>
       </w:r>
       <w:r>
         <w:rPr>
@@ -220,7 +226,13 @@
         </w:numPr>
       </w:pPr>
       <w:r>
-        <w:t>Filter to only include records for 187 zip codes in ATL area</w:t>
+        <w:t>Filter to only include records for 1</w:t>
+      </w:r>
+      <w:r>
+        <w:t>30</w:t>
+      </w:r>
+      <w:r>
+        <w:t xml:space="preserve"> zip codes in ATL area</w:t>
       </w:r>
     </w:p>
     <w:p>
@@ -298,7 +310,13 @@
         </w:numPr>
       </w:pPr>
       <w:r>
-        <w:t>Filter to only include records for 187 zip codes in ATL area</w:t>
+        <w:t>Filter to only include records for 1</w:t>
+      </w:r>
+      <w:r>
+        <w:t>30</w:t>
+      </w:r>
+      <w:r>
+        <w:t xml:space="preserve"> zip codes in ATL area</w:t>
       </w:r>
     </w:p>
     <w:p>
@@ -377,7 +395,13 @@
         </w:numPr>
       </w:pPr>
       <w:r>
-        <w:t xml:space="preserve">Filter to only include records for 187 zip codes </w:t>
+        <w:t>Filter to only include records for 1</w:t>
+      </w:r>
+      <w:r>
+        <w:t>30</w:t>
+      </w:r>
+      <w:r>
+        <w:t xml:space="preserve"> zip codes </w:t>
       </w:r>
       <w:r>
         <w:t>in ATL area</w:t>

</xml_diff>